<commit_message>
[FIX] - Delete b5/b6
</commit_message>
<xml_diff>
--- a/resources/template/template_mess.docx
+++ b/resources/template/template_mess.docx
@@ -95,7 +95,7 @@
                 <w:sz w:val="24"/>
                 <w:szCs w:val="24"/>
               </w:rPr>
-              <w:t xml:space="preserve">Mess </w:t>
+              <w:t>Mess</w:t>
             </w:r>
             <w:r>
               <w:rPr>
@@ -104,7 +104,7 @@
                 <w:sz w:val="24"/>
                 <w:szCs w:val="24"/>
               </w:rPr>
-              <w:t>C3</w:t>
+              <w:t xml:space="preserve"> PPA BA</w:t>
             </w:r>
           </w:p>
         </w:tc>
@@ -283,7 +283,13 @@
               <w:t xml:space="preserve">MK </w:t>
             </w:r>
             <w:r>
-              <w:t>MESSA1</w:t>
+              <w:t>MESS</w:t>
+            </w:r>
+            <w:r>
+              <w:t xml:space="preserve"> </w:t>
+            </w:r>
+            <w:r>
+              <w:t>A1</w:t>
             </w:r>
           </w:p>
         </w:tc>
@@ -301,7 +307,19 @@
               </w:rPr>
             </w:pPr>
             <w:r>
-              <w:t xml:space="preserve">${Pagi_kamar_a1}  </w:t>
+              <w:t>${</w:t>
+            </w:r>
+            <w:r>
+              <w:t>P</w:t>
+            </w:r>
+            <w:r>
+              <w:t>agi_</w:t>
+            </w:r>
+            <w:r>
+              <w:t>mess</w:t>
+            </w:r>
+            <w:r>
+              <w:t xml:space="preserve">_a1}  </w:t>
             </w:r>
           </w:p>
         </w:tc>
@@ -381,7 +399,19 @@
               </w:rPr>
             </w:pPr>
             <w:r>
-              <w:t xml:space="preserve">${Pagi_kamar_a2}  </w:t>
+              <w:t>${</w:t>
+            </w:r>
+            <w:r>
+              <w:t>P</w:t>
+            </w:r>
+            <w:r>
+              <w:t>agi_</w:t>
+            </w:r>
+            <w:r>
+              <w:t>mess</w:t>
+            </w:r>
+            <w:r>
+              <w:t xml:space="preserve">_a2}  </w:t>
             </w:r>
           </w:p>
         </w:tc>
@@ -461,7 +491,19 @@
               </w:rPr>
             </w:pPr>
             <w:r>
-              <w:t xml:space="preserve">${Pagi_kamar_c3}  </w:t>
+              <w:t>${</w:t>
+            </w:r>
+            <w:r>
+              <w:t>P</w:t>
+            </w:r>
+            <w:r>
+              <w:t>agi_</w:t>
+            </w:r>
+            <w:r>
+              <w:t>mess</w:t>
+            </w:r>
+            <w:r>
+              <w:t xml:space="preserve">_c3}  </w:t>
             </w:r>
           </w:p>
         </w:tc>
@@ -537,7 +579,25 @@
               </w:rPr>
             </w:pPr>
             <w:r>
-              <w:t xml:space="preserve">${Pagi_kamar_1}  </w:t>
+              <w:t>${</w:t>
+            </w:r>
+            <w:r>
+              <w:t>P</w:t>
+            </w:r>
+            <w:r>
+              <w:t>agi_</w:t>
+            </w:r>
+            <w:r>
+              <w:t>mess</w:t>
+            </w:r>
+            <w:r>
+              <w:t>_</w:t>
+            </w:r>
+            <w:r>
+              <w:t>b</w:t>
+            </w:r>
+            <w:r>
+              <w:t xml:space="preserve">1}  </w:t>
             </w:r>
           </w:p>
         </w:tc>
@@ -613,7 +673,25 @@
               </w:rPr>
             </w:pPr>
             <w:r>
-              <w:t xml:space="preserve">${Pagi_kamar_2}  </w:t>
+              <w:t>${</w:t>
+            </w:r>
+            <w:r>
+              <w:t>P</w:t>
+            </w:r>
+            <w:r>
+              <w:t>agi_</w:t>
+            </w:r>
+            <w:r>
+              <w:t>mess</w:t>
+            </w:r>
+            <w:r>
+              <w:t>_</w:t>
+            </w:r>
+            <w:r>
+              <w:t>b</w:t>
+            </w:r>
+            <w:r>
+              <w:t xml:space="preserve">2}  </w:t>
             </w:r>
           </w:p>
         </w:tc>
@@ -689,7 +767,25 @@
               </w:rPr>
             </w:pPr>
             <w:r>
-              <w:t xml:space="preserve">${Pagi_kamar_3}  </w:t>
+              <w:t>${</w:t>
+            </w:r>
+            <w:r>
+              <w:t>P</w:t>
+            </w:r>
+            <w:r>
+              <w:t>agi_</w:t>
+            </w:r>
+            <w:r>
+              <w:t>mess</w:t>
+            </w:r>
+            <w:r>
+              <w:t>_</w:t>
+            </w:r>
+            <w:r>
+              <w:t>b</w:t>
+            </w:r>
+            <w:r>
+              <w:t xml:space="preserve">3}  </w:t>
             </w:r>
           </w:p>
         </w:tc>
@@ -765,7 +861,25 @@
               </w:rPr>
             </w:pPr>
             <w:r>
-              <w:t xml:space="preserve">${Pagi_kamar_4}  </w:t>
+              <w:t>${</w:t>
+            </w:r>
+            <w:r>
+              <w:t>P</w:t>
+            </w:r>
+            <w:r>
+              <w:t>agi_</w:t>
+            </w:r>
+            <w:r>
+              <w:t>mess</w:t>
+            </w:r>
+            <w:r>
+              <w:t>_</w:t>
+            </w:r>
+            <w:r>
+              <w:t>b</w:t>
+            </w:r>
+            <w:r>
+              <w:t xml:space="preserve">4}  </w:t>
             </w:r>
           </w:p>
         </w:tc>
@@ -823,7 +937,7 @@
               <w:t xml:space="preserve">MK </w:t>
             </w:r>
             <w:r>
-              <w:t>MESS B5</w:t>
+              <w:t>MESS B7</w:t>
             </w:r>
           </w:p>
         </w:tc>
@@ -841,7 +955,25 @@
               </w:rPr>
             </w:pPr>
             <w:r>
-              <w:t xml:space="preserve">${Pagi_kamar_5}  </w:t>
+              <w:t>${</w:t>
+            </w:r>
+            <w:r>
+              <w:t>P</w:t>
+            </w:r>
+            <w:r>
+              <w:t>agi_</w:t>
+            </w:r>
+            <w:r>
+              <w:t>mess</w:t>
+            </w:r>
+            <w:r>
+              <w:t>_</w:t>
+            </w:r>
+            <w:r>
+              <w:t>b</w:t>
+            </w:r>
+            <w:r>
+              <w:t xml:space="preserve">7}  </w:t>
             </w:r>
           </w:p>
         </w:tc>
@@ -899,7 +1031,7 @@
               <w:t xml:space="preserve">MK </w:t>
             </w:r>
             <w:r>
-              <w:t>MESS B6</w:t>
+              <w:t>MESS B8</w:t>
             </w:r>
           </w:p>
         </w:tc>
@@ -917,7 +1049,25 @@
               </w:rPr>
             </w:pPr>
             <w:r>
-              <w:t xml:space="preserve">${Pagi_kamar_6}  </w:t>
+              <w:t>${</w:t>
+            </w:r>
+            <w:r>
+              <w:t>P</w:t>
+            </w:r>
+            <w:r>
+              <w:t>agi_</w:t>
+            </w:r>
+            <w:r>
+              <w:t>mess</w:t>
+            </w:r>
+            <w:r>
+              <w:t>_</w:t>
+            </w:r>
+            <w:r>
+              <w:t>b</w:t>
+            </w:r>
+            <w:r>
+              <w:t xml:space="preserve">8}  </w:t>
             </w:r>
           </w:p>
         </w:tc>
@@ -975,7 +1125,7 @@
               <w:t xml:space="preserve">MK </w:t>
             </w:r>
             <w:r>
-              <w:t>MESS B7</w:t>
+              <w:t>MESS B9</w:t>
             </w:r>
           </w:p>
         </w:tc>
@@ -993,7 +1143,25 @@
               </w:rPr>
             </w:pPr>
             <w:r>
-              <w:t xml:space="preserve">${Pagi_kamar_7}  </w:t>
+              <w:t>${</w:t>
+            </w:r>
+            <w:r>
+              <w:t>P</w:t>
+            </w:r>
+            <w:r>
+              <w:t>agi_</w:t>
+            </w:r>
+            <w:r>
+              <w:t>mess</w:t>
+            </w:r>
+            <w:r>
+              <w:t>_</w:t>
+            </w:r>
+            <w:r>
+              <w:t>b</w:t>
+            </w:r>
+            <w:r>
+              <w:t xml:space="preserve">9}  </w:t>
             </w:r>
           </w:p>
         </w:tc>
@@ -1051,7 +1219,7 @@
               <w:t xml:space="preserve">MK </w:t>
             </w:r>
             <w:r>
-              <w:t>MESS B8</w:t>
+              <w:t>MESS B10</w:t>
             </w:r>
           </w:p>
         </w:tc>
@@ -1069,7 +1237,25 @@
               </w:rPr>
             </w:pPr>
             <w:r>
-              <w:t xml:space="preserve">${Pagi_kamar_8}  </w:t>
+              <w:t>${</w:t>
+            </w:r>
+            <w:r>
+              <w:t>Pa</w:t>
+            </w:r>
+            <w:r>
+              <w:t>gi_</w:t>
+            </w:r>
+            <w:r>
+              <w:t>mess</w:t>
+            </w:r>
+            <w:r>
+              <w:t>_</w:t>
+            </w:r>
+            <w:r>
+              <w:t>b</w:t>
+            </w:r>
+            <w:r>
+              <w:t xml:space="preserve">10}  </w:t>
             </w:r>
           </w:p>
         </w:tc>
@@ -1113,39 +1299,42 @@
         <w:tc>
           <w:tcPr>
             <w:tcW w:w="3660" w:type="dxa"/>
-            <w:shd w:val="clear" w:color="auto" w:fill="C5E0B3" w:themeFill="accent6" w:themeFillTint="66"/>
-          </w:tcPr>
-          <w:p>
-            <w:pPr>
-              <w:jc w:val="center"/>
-              <w:rPr>
-                <w:rFonts w:ascii="Calibri" w:eastAsia="Times New Roman" w:hAnsi="Calibri" w:cs="Calibri"/>
-                <w:lang w:eastAsia="id-ID"/>
-              </w:rPr>
-            </w:pPr>
-            <w:r>
-              <w:t xml:space="preserve">MK </w:t>
-            </w:r>
-            <w:r>
-              <w:t>MESS B9</w:t>
+            <w:shd w:val="clear" w:color="auto" w:fill="BDD6EE" w:themeFill="accent5" w:themeFillTint="66"/>
+          </w:tcPr>
+          <w:p>
+            <w:pPr>
+              <w:jc w:val="center"/>
+              <w:rPr>
+                <w:b/>
+                <w:bCs/>
+              </w:rPr>
+            </w:pPr>
+            <w:r>
+              <w:t>REBUSAN A1</w:t>
             </w:r>
           </w:p>
         </w:tc>
         <w:tc>
           <w:tcPr>
             <w:tcW w:w="2536" w:type="dxa"/>
-            <w:shd w:val="clear" w:color="auto" w:fill="C5E0B3" w:themeFill="accent6" w:themeFillTint="66"/>
-          </w:tcPr>
-          <w:p>
-            <w:pPr>
-              <w:jc w:val="center"/>
-              <w:rPr>
-                <w:rFonts w:ascii="Calibri" w:eastAsia="Times New Roman" w:hAnsi="Calibri" w:cs="Calibri"/>
-                <w:lang w:eastAsia="id-ID"/>
-              </w:rPr>
-            </w:pPr>
-            <w:r>
-              <w:t xml:space="preserve">${Pagi_kamar_9}  </w:t>
+            <w:shd w:val="clear" w:color="auto" w:fill="BDD6EE" w:themeFill="accent5" w:themeFillTint="66"/>
+          </w:tcPr>
+          <w:p>
+            <w:pPr>
+              <w:jc w:val="center"/>
+              <w:rPr>
+                <w:b/>
+                <w:bCs/>
+              </w:rPr>
+            </w:pPr>
+            <w:r>
+              <w:t>${</w:t>
+            </w:r>
+            <w:r>
+              <w:t>P</w:t>
+            </w:r>
+            <w:r>
+              <w:t xml:space="preserve">agi_rebusan_a1}  </w:t>
             </w:r>
           </w:p>
         </w:tc>
@@ -1189,39 +1378,42 @@
         <w:tc>
           <w:tcPr>
             <w:tcW w:w="3660" w:type="dxa"/>
-            <w:shd w:val="clear" w:color="auto" w:fill="C5E0B3" w:themeFill="accent6" w:themeFillTint="66"/>
-          </w:tcPr>
-          <w:p>
-            <w:pPr>
-              <w:jc w:val="center"/>
-              <w:rPr>
-                <w:rFonts w:ascii="Calibri" w:eastAsia="Times New Roman" w:hAnsi="Calibri" w:cs="Calibri"/>
-                <w:lang w:eastAsia="id-ID"/>
-              </w:rPr>
-            </w:pPr>
-            <w:r>
-              <w:t xml:space="preserve">MK </w:t>
-            </w:r>
-            <w:r>
-              <w:t>MESS B10</w:t>
+            <w:shd w:val="clear" w:color="auto" w:fill="BDD6EE" w:themeFill="accent5" w:themeFillTint="66"/>
+          </w:tcPr>
+          <w:p>
+            <w:pPr>
+              <w:jc w:val="center"/>
+              <w:rPr>
+                <w:b/>
+                <w:bCs/>
+              </w:rPr>
+            </w:pPr>
+            <w:r>
+              <w:t>REBUSAN A2</w:t>
             </w:r>
           </w:p>
         </w:tc>
         <w:tc>
           <w:tcPr>
             <w:tcW w:w="2536" w:type="dxa"/>
-            <w:shd w:val="clear" w:color="auto" w:fill="C5E0B3" w:themeFill="accent6" w:themeFillTint="66"/>
-          </w:tcPr>
-          <w:p>
-            <w:pPr>
-              <w:jc w:val="center"/>
-              <w:rPr>
-                <w:rFonts w:ascii="Calibri" w:eastAsia="Times New Roman" w:hAnsi="Calibri" w:cs="Calibri"/>
-                <w:lang w:eastAsia="id-ID"/>
-              </w:rPr>
-            </w:pPr>
-            <w:r>
-              <w:t xml:space="preserve">${Pagi_kamar_10}  </w:t>
+            <w:shd w:val="clear" w:color="auto" w:fill="BDD6EE" w:themeFill="accent5" w:themeFillTint="66"/>
+          </w:tcPr>
+          <w:p>
+            <w:pPr>
+              <w:jc w:val="center"/>
+              <w:rPr>
+                <w:b/>
+                <w:bCs/>
+              </w:rPr>
+            </w:pPr>
+            <w:r>
+              <w:t>${</w:t>
+            </w:r>
+            <w:r>
+              <w:t>P</w:t>
+            </w:r>
+            <w:r>
+              <w:t xml:space="preserve">agi_rebusan_a2}  </w:t>
             </w:r>
           </w:p>
         </w:tc>
@@ -1276,7 +1468,7 @@
               </w:rPr>
             </w:pPr>
             <w:r>
-              <w:t>REBUSAN A1</w:t>
+              <w:t>REBUSAN C3</w:t>
             </w:r>
           </w:p>
         </w:tc>
@@ -1294,7 +1486,13 @@
               </w:rPr>
             </w:pPr>
             <w:r>
-              <w:t xml:space="preserve">${Pagi_rebusan_a1}  </w:t>
+              <w:t>${</w:t>
+            </w:r>
+            <w:r>
+              <w:t>P</w:t>
+            </w:r>
+            <w:r>
+              <w:t xml:space="preserve">agi_rebusan_c3}  </w:t>
             </w:r>
           </w:p>
         </w:tc>
@@ -1349,7 +1547,7 @@
               </w:rPr>
             </w:pPr>
             <w:r>
-              <w:t>REBUSAN A2</w:t>
+              <w:t>REBUSAN B1</w:t>
             </w:r>
           </w:p>
         </w:tc>
@@ -1367,7 +1565,13 @@
               </w:rPr>
             </w:pPr>
             <w:r>
-              <w:t xml:space="preserve">${Pagi_rebusan_a2}  </w:t>
+              <w:t>${Pagi_rebusan_</w:t>
+            </w:r>
+            <w:r>
+              <w:t>b</w:t>
+            </w:r>
+            <w:r>
+              <w:t xml:space="preserve">1}  </w:t>
             </w:r>
           </w:p>
         </w:tc>
@@ -1422,7 +1626,7 @@
               </w:rPr>
             </w:pPr>
             <w:r>
-              <w:t>REBUSAN C3</w:t>
+              <w:t>REBUSAN B2</w:t>
             </w:r>
           </w:p>
         </w:tc>
@@ -1440,7 +1644,13 @@
               </w:rPr>
             </w:pPr>
             <w:r>
-              <w:t xml:space="preserve">${Pagi_rebusan_c3}  </w:t>
+              <w:t>${Pagi_rebusan_</w:t>
+            </w:r>
+            <w:r>
+              <w:t>b</w:t>
+            </w:r>
+            <w:r>
+              <w:t xml:space="preserve">2}  </w:t>
             </w:r>
           </w:p>
         </w:tc>
@@ -1495,7 +1705,7 @@
               </w:rPr>
             </w:pPr>
             <w:r>
-              <w:t>REBUSAN B1</w:t>
+              <w:t>REBUSAN B3</w:t>
             </w:r>
           </w:p>
         </w:tc>
@@ -1513,7 +1723,13 @@
               </w:rPr>
             </w:pPr>
             <w:r>
-              <w:t xml:space="preserve">${Pagi_rebusan_1}  </w:t>
+              <w:t>${Pagi_rebusan_</w:t>
+            </w:r>
+            <w:r>
+              <w:t>b</w:t>
+            </w:r>
+            <w:r>
+              <w:t xml:space="preserve">3}  </w:t>
             </w:r>
           </w:p>
         </w:tc>
@@ -1568,7 +1784,7 @@
               </w:rPr>
             </w:pPr>
             <w:r>
-              <w:t>REBUSAN B2</w:t>
+              <w:t>REBUSAN B4</w:t>
             </w:r>
           </w:p>
         </w:tc>
@@ -1586,7 +1802,13 @@
               </w:rPr>
             </w:pPr>
             <w:r>
-              <w:t xml:space="preserve">${Pagi_rebusan_2}  </w:t>
+              <w:t>${Pagi_rebusan_</w:t>
+            </w:r>
+            <w:r>
+              <w:t>b</w:t>
+            </w:r>
+            <w:r>
+              <w:t xml:space="preserve">4}  </w:t>
             </w:r>
           </w:p>
         </w:tc>
@@ -1641,7 +1863,7 @@
               </w:rPr>
             </w:pPr>
             <w:r>
-              <w:t>REBUSAN B3</w:t>
+              <w:t>REBUSAN B7</w:t>
             </w:r>
           </w:p>
         </w:tc>
@@ -1659,7 +1881,13 @@
               </w:rPr>
             </w:pPr>
             <w:r>
-              <w:t xml:space="preserve">${Pagi_rebusan_3}  </w:t>
+              <w:t>${Pagi_rebusan_</w:t>
+            </w:r>
+            <w:r>
+              <w:t>b</w:t>
+            </w:r>
+            <w:r>
+              <w:t xml:space="preserve">7}  </w:t>
             </w:r>
           </w:p>
         </w:tc>
@@ -1714,7 +1942,7 @@
               </w:rPr>
             </w:pPr>
             <w:r>
-              <w:t>REBUSAN B4</w:t>
+              <w:t>REBUSAN B8</w:t>
             </w:r>
           </w:p>
         </w:tc>
@@ -1732,7 +1960,13 @@
               </w:rPr>
             </w:pPr>
             <w:r>
-              <w:t xml:space="preserve">${Pagi_rebusan_4}  </w:t>
+              <w:t>${Pagi_rebusan_</w:t>
+            </w:r>
+            <w:r>
+              <w:t>b</w:t>
+            </w:r>
+            <w:r>
+              <w:t xml:space="preserve">8}  </w:t>
             </w:r>
           </w:p>
         </w:tc>
@@ -1787,7 +2021,7 @@
               </w:rPr>
             </w:pPr>
             <w:r>
-              <w:t>REBUSAN B5</w:t>
+              <w:t>REBUSAN B9</w:t>
             </w:r>
           </w:p>
         </w:tc>
@@ -1805,7 +2039,13 @@
               </w:rPr>
             </w:pPr>
             <w:r>
-              <w:t xml:space="preserve">${Pagi_rebusan_5}  </w:t>
+              <w:t>${Pagi_rebusan_</w:t>
+            </w:r>
+            <w:r>
+              <w:t>b</w:t>
+            </w:r>
+            <w:r>
+              <w:t xml:space="preserve">9}  </w:t>
             </w:r>
           </w:p>
         </w:tc>
@@ -1860,7 +2100,7 @@
               </w:rPr>
             </w:pPr>
             <w:r>
-              <w:t>REBUSAN B6</w:t>
+              <w:t>REBUSAN B10</w:t>
             </w:r>
           </w:p>
         </w:tc>
@@ -1878,299 +2118,13 @@
               </w:rPr>
             </w:pPr>
             <w:r>
-              <w:t xml:space="preserve">${Pagi_rebusan_6}  </w:t>
-            </w:r>
-          </w:p>
-        </w:tc>
-      </w:tr>
-      <w:tr>
-        <w:tc>
-          <w:tcPr>
-            <w:tcW w:w="739" w:type="dxa"/>
-            <w:vMerge/>
-          </w:tcPr>
-          <w:p>
-            <w:pPr>
-              <w:jc w:val="center"/>
-              <w:rPr>
-                <w:b/>
-                <w:bCs/>
-                <w:sz w:val="24"/>
-                <w:szCs w:val="24"/>
-              </w:rPr>
-            </w:pPr>
-          </w:p>
-        </w:tc>
-        <w:tc>
-          <w:tcPr>
-            <w:tcW w:w="2274" w:type="dxa"/>
-            <w:vMerge/>
-            <w:vAlign w:val="center"/>
-          </w:tcPr>
-          <w:p>
-            <w:pPr>
-              <w:jc w:val="center"/>
-              <w:rPr>
-                <w:rFonts w:ascii="Calibri" w:eastAsia="Times New Roman" w:hAnsi="Calibri" w:cs="Calibri"/>
-                <w:b/>
-                <w:bCs/>
-                <w:lang w:eastAsia="id-ID"/>
-              </w:rPr>
-            </w:pPr>
-          </w:p>
-        </w:tc>
-        <w:tc>
-          <w:tcPr>
-            <w:tcW w:w="3660" w:type="dxa"/>
-            <w:shd w:val="clear" w:color="auto" w:fill="BDD6EE" w:themeFill="accent5" w:themeFillTint="66"/>
-          </w:tcPr>
-          <w:p>
-            <w:pPr>
-              <w:jc w:val="center"/>
-              <w:rPr>
-                <w:b/>
-                <w:bCs/>
-              </w:rPr>
-            </w:pPr>
-            <w:r>
-              <w:t>REBUSAN B7</w:t>
-            </w:r>
-          </w:p>
-        </w:tc>
-        <w:tc>
-          <w:tcPr>
-            <w:tcW w:w="2536" w:type="dxa"/>
-            <w:shd w:val="clear" w:color="auto" w:fill="BDD6EE" w:themeFill="accent5" w:themeFillTint="66"/>
-          </w:tcPr>
-          <w:p>
-            <w:pPr>
-              <w:jc w:val="center"/>
-              <w:rPr>
-                <w:b/>
-                <w:bCs/>
-              </w:rPr>
-            </w:pPr>
-            <w:r>
-              <w:t xml:space="preserve">${Pagi_rebusan_7}  </w:t>
-            </w:r>
-          </w:p>
-        </w:tc>
-      </w:tr>
-      <w:tr>
-        <w:tc>
-          <w:tcPr>
-            <w:tcW w:w="739" w:type="dxa"/>
-            <w:vMerge/>
-          </w:tcPr>
-          <w:p>
-            <w:pPr>
-              <w:jc w:val="center"/>
-              <w:rPr>
-                <w:b/>
-                <w:bCs/>
-                <w:sz w:val="24"/>
-                <w:szCs w:val="24"/>
-              </w:rPr>
-            </w:pPr>
-          </w:p>
-        </w:tc>
-        <w:tc>
-          <w:tcPr>
-            <w:tcW w:w="2274" w:type="dxa"/>
-            <w:vMerge/>
-            <w:vAlign w:val="center"/>
-          </w:tcPr>
-          <w:p>
-            <w:pPr>
-              <w:jc w:val="center"/>
-              <w:rPr>
-                <w:rFonts w:ascii="Calibri" w:eastAsia="Times New Roman" w:hAnsi="Calibri" w:cs="Calibri"/>
-                <w:b/>
-                <w:bCs/>
-                <w:lang w:eastAsia="id-ID"/>
-              </w:rPr>
-            </w:pPr>
-          </w:p>
-        </w:tc>
-        <w:tc>
-          <w:tcPr>
-            <w:tcW w:w="3660" w:type="dxa"/>
-            <w:shd w:val="clear" w:color="auto" w:fill="BDD6EE" w:themeFill="accent5" w:themeFillTint="66"/>
-          </w:tcPr>
-          <w:p>
-            <w:pPr>
-              <w:jc w:val="center"/>
-              <w:rPr>
-                <w:b/>
-                <w:bCs/>
-              </w:rPr>
-            </w:pPr>
-            <w:r>
-              <w:t>REBUSAN B8</w:t>
-            </w:r>
-          </w:p>
-        </w:tc>
-        <w:tc>
-          <w:tcPr>
-            <w:tcW w:w="2536" w:type="dxa"/>
-            <w:shd w:val="clear" w:color="auto" w:fill="BDD6EE" w:themeFill="accent5" w:themeFillTint="66"/>
-          </w:tcPr>
-          <w:p>
-            <w:pPr>
-              <w:jc w:val="center"/>
-              <w:rPr>
-                <w:b/>
-                <w:bCs/>
-              </w:rPr>
-            </w:pPr>
-            <w:r>
-              <w:t xml:space="preserve">${Pagi_rebusan_8}  </w:t>
-            </w:r>
-          </w:p>
-        </w:tc>
-      </w:tr>
-      <w:tr>
-        <w:tc>
-          <w:tcPr>
-            <w:tcW w:w="739" w:type="dxa"/>
-            <w:vMerge/>
-          </w:tcPr>
-          <w:p>
-            <w:pPr>
-              <w:jc w:val="center"/>
-              <w:rPr>
-                <w:b/>
-                <w:bCs/>
-                <w:sz w:val="24"/>
-                <w:szCs w:val="24"/>
-              </w:rPr>
-            </w:pPr>
-          </w:p>
-        </w:tc>
-        <w:tc>
-          <w:tcPr>
-            <w:tcW w:w="2274" w:type="dxa"/>
-            <w:vMerge/>
-            <w:vAlign w:val="center"/>
-          </w:tcPr>
-          <w:p>
-            <w:pPr>
-              <w:jc w:val="center"/>
-              <w:rPr>
-                <w:rFonts w:ascii="Calibri" w:eastAsia="Times New Roman" w:hAnsi="Calibri" w:cs="Calibri"/>
-                <w:b/>
-                <w:bCs/>
-                <w:lang w:eastAsia="id-ID"/>
-              </w:rPr>
-            </w:pPr>
-          </w:p>
-        </w:tc>
-        <w:tc>
-          <w:tcPr>
-            <w:tcW w:w="3660" w:type="dxa"/>
-            <w:shd w:val="clear" w:color="auto" w:fill="BDD6EE" w:themeFill="accent5" w:themeFillTint="66"/>
-          </w:tcPr>
-          <w:p>
-            <w:pPr>
-              <w:jc w:val="center"/>
-              <w:rPr>
-                <w:b/>
-                <w:bCs/>
-              </w:rPr>
-            </w:pPr>
-            <w:r>
-              <w:t>REBUSAN B9</w:t>
-            </w:r>
-          </w:p>
-        </w:tc>
-        <w:tc>
-          <w:tcPr>
-            <w:tcW w:w="2536" w:type="dxa"/>
-            <w:shd w:val="clear" w:color="auto" w:fill="BDD6EE" w:themeFill="accent5" w:themeFillTint="66"/>
-          </w:tcPr>
-          <w:p>
-            <w:pPr>
-              <w:jc w:val="center"/>
-              <w:rPr>
-                <w:b/>
-                <w:bCs/>
-              </w:rPr>
-            </w:pPr>
-            <w:r>
-              <w:t xml:space="preserve">${Pagi_rebusan_9}  </w:t>
-            </w:r>
-          </w:p>
-        </w:tc>
-      </w:tr>
-      <w:tr>
-        <w:tc>
-          <w:tcPr>
-            <w:tcW w:w="739" w:type="dxa"/>
-            <w:vMerge/>
-          </w:tcPr>
-          <w:p>
-            <w:pPr>
-              <w:jc w:val="center"/>
-              <w:rPr>
-                <w:b/>
-                <w:bCs/>
-                <w:sz w:val="24"/>
-                <w:szCs w:val="24"/>
-              </w:rPr>
-            </w:pPr>
-          </w:p>
-        </w:tc>
-        <w:tc>
-          <w:tcPr>
-            <w:tcW w:w="2274" w:type="dxa"/>
-            <w:vMerge/>
-            <w:vAlign w:val="center"/>
-          </w:tcPr>
-          <w:p>
-            <w:pPr>
-              <w:jc w:val="center"/>
-              <w:rPr>
-                <w:rFonts w:ascii="Calibri" w:eastAsia="Times New Roman" w:hAnsi="Calibri" w:cs="Calibri"/>
-                <w:b/>
-                <w:bCs/>
-                <w:lang w:eastAsia="id-ID"/>
-              </w:rPr>
-            </w:pPr>
-          </w:p>
-        </w:tc>
-        <w:tc>
-          <w:tcPr>
-            <w:tcW w:w="3660" w:type="dxa"/>
-            <w:shd w:val="clear" w:color="auto" w:fill="BDD6EE" w:themeFill="accent5" w:themeFillTint="66"/>
-          </w:tcPr>
-          <w:p>
-            <w:pPr>
-              <w:jc w:val="center"/>
-              <w:rPr>
-                <w:b/>
-                <w:bCs/>
-              </w:rPr>
-            </w:pPr>
-            <w:r>
-              <w:t>REBUSAN B10</w:t>
-            </w:r>
-          </w:p>
-        </w:tc>
-        <w:tc>
-          <w:tcPr>
-            <w:tcW w:w="2536" w:type="dxa"/>
-            <w:shd w:val="clear" w:color="auto" w:fill="BDD6EE" w:themeFill="accent5" w:themeFillTint="66"/>
-          </w:tcPr>
-          <w:p>
-            <w:pPr>
-              <w:jc w:val="center"/>
-              <w:rPr>
-                <w:b/>
-                <w:bCs/>
-              </w:rPr>
-            </w:pPr>
-            <w:r>
-              <w:t xml:space="preserve">${Pagi_rebusan_10}  </w:t>
+              <w:t>${Pagi_rebusan_</w:t>
+            </w:r>
+            <w:r>
+              <w:t>b</w:t>
+            </w:r>
+            <w:r>
+              <w:t xml:space="preserve">10}  </w:t>
             </w:r>
           </w:p>
         </w:tc>
@@ -2266,7 +2220,13 @@
               </w:rPr>
             </w:pPr>
             <w:r>
-              <w:t xml:space="preserve">${Siang_kamar_a1}  </w:t>
+              <w:t>${Siang_</w:t>
+            </w:r>
+            <w:r>
+              <w:t>mess</w:t>
+            </w:r>
+            <w:r>
+              <w:t xml:space="preserve">_a1}  </w:t>
             </w:r>
           </w:p>
         </w:tc>
@@ -2346,7 +2306,13 @@
               </w:rPr>
             </w:pPr>
             <w:r>
-              <w:t xml:space="preserve">${Siang_kamar_a2}  </w:t>
+              <w:t>${Siang_</w:t>
+            </w:r>
+            <w:r>
+              <w:t>mess</w:t>
+            </w:r>
+            <w:r>
+              <w:t xml:space="preserve">_a2}  </w:t>
             </w:r>
           </w:p>
         </w:tc>
@@ -2426,7 +2392,13 @@
               </w:rPr>
             </w:pPr>
             <w:r>
-              <w:t xml:space="preserve">${Siang_kamar_c3}  </w:t>
+              <w:t>${Siang_</w:t>
+            </w:r>
+            <w:r>
+              <w:t>mess</w:t>
+            </w:r>
+            <w:r>
+              <w:t xml:space="preserve">_c3}  </w:t>
             </w:r>
           </w:p>
         </w:tc>
@@ -2502,7 +2474,19 @@
               </w:rPr>
             </w:pPr>
             <w:r>
-              <w:t xml:space="preserve">${Siang_kamar_1}  </w:t>
+              <w:t>${Siang_</w:t>
+            </w:r>
+            <w:r>
+              <w:t>mess</w:t>
+            </w:r>
+            <w:r>
+              <w:t>_</w:t>
+            </w:r>
+            <w:r>
+              <w:t>b</w:t>
+            </w:r>
+            <w:r>
+              <w:t xml:space="preserve">1}  </w:t>
             </w:r>
           </w:p>
         </w:tc>
@@ -2578,7 +2562,19 @@
               </w:rPr>
             </w:pPr>
             <w:r>
-              <w:t xml:space="preserve">${Siang_kamar_2}  </w:t>
+              <w:t>${Siang_</w:t>
+            </w:r>
+            <w:r>
+              <w:t>mess</w:t>
+            </w:r>
+            <w:r>
+              <w:t>_</w:t>
+            </w:r>
+            <w:r>
+              <w:t>b</w:t>
+            </w:r>
+            <w:r>
+              <w:t xml:space="preserve">2}  </w:t>
             </w:r>
           </w:p>
         </w:tc>
@@ -2654,7 +2650,19 @@
               </w:rPr>
             </w:pPr>
             <w:r>
-              <w:t xml:space="preserve">${Siang_kamar_3}  </w:t>
+              <w:t>${Siang_</w:t>
+            </w:r>
+            <w:r>
+              <w:t>mess</w:t>
+            </w:r>
+            <w:r>
+              <w:t>_</w:t>
+            </w:r>
+            <w:r>
+              <w:t>b</w:t>
+            </w:r>
+            <w:r>
+              <w:t xml:space="preserve">3}  </w:t>
             </w:r>
           </w:p>
         </w:tc>
@@ -2730,7 +2738,19 @@
               </w:rPr>
             </w:pPr>
             <w:r>
-              <w:t xml:space="preserve">${Siang_kamar_4}  </w:t>
+              <w:t>${Siang_</w:t>
+            </w:r>
+            <w:r>
+              <w:t>mess</w:t>
+            </w:r>
+            <w:r>
+              <w:t>_</w:t>
+            </w:r>
+            <w:r>
+              <w:t>b</w:t>
+            </w:r>
+            <w:r>
+              <w:t xml:space="preserve">4}  </w:t>
             </w:r>
           </w:p>
         </w:tc>
@@ -2788,7 +2808,7 @@
               <w:t xml:space="preserve">MK </w:t>
             </w:r>
             <w:r>
-              <w:t>MESS B5</w:t>
+              <w:t>MESS B7</w:t>
             </w:r>
           </w:p>
         </w:tc>
@@ -2806,7 +2826,19 @@
               </w:rPr>
             </w:pPr>
             <w:r>
-              <w:t xml:space="preserve">${Siang_kamar_5}  </w:t>
+              <w:t>${Siang_</w:t>
+            </w:r>
+            <w:r>
+              <w:t>mess</w:t>
+            </w:r>
+            <w:r>
+              <w:t>_</w:t>
+            </w:r>
+            <w:r>
+              <w:t>b7</w:t>
+            </w:r>
+            <w:r>
+              <w:t xml:space="preserve">}  </w:t>
             </w:r>
           </w:p>
         </w:tc>
@@ -2864,7 +2896,7 @@
               <w:t xml:space="preserve">MK </w:t>
             </w:r>
             <w:r>
-              <w:t>MESS B6</w:t>
+              <w:t>MESS B8</w:t>
             </w:r>
           </w:p>
         </w:tc>
@@ -2882,7 +2914,19 @@
               </w:rPr>
             </w:pPr>
             <w:r>
-              <w:t xml:space="preserve">${Siang_kamar_6}  </w:t>
+              <w:t>${Siang_</w:t>
+            </w:r>
+            <w:r>
+              <w:t>mess</w:t>
+            </w:r>
+            <w:r>
+              <w:t>_</w:t>
+            </w:r>
+            <w:r>
+              <w:t>b</w:t>
+            </w:r>
+            <w:r>
+              <w:t xml:space="preserve">8}  </w:t>
             </w:r>
           </w:p>
         </w:tc>
@@ -2940,7 +2984,7 @@
               <w:t xml:space="preserve">MK </w:t>
             </w:r>
             <w:r>
-              <w:t>MESS B7</w:t>
+              <w:t>MESS B9</w:t>
             </w:r>
           </w:p>
         </w:tc>
@@ -2958,7 +3002,19 @@
               </w:rPr>
             </w:pPr>
             <w:r>
-              <w:t xml:space="preserve">${Siang_kamar_7}  </w:t>
+              <w:t>${Siang_</w:t>
+            </w:r>
+            <w:r>
+              <w:t>mess</w:t>
+            </w:r>
+            <w:r>
+              <w:t>_</w:t>
+            </w:r>
+            <w:r>
+              <w:t>b</w:t>
+            </w:r>
+            <w:r>
+              <w:t xml:space="preserve">9}  </w:t>
             </w:r>
           </w:p>
         </w:tc>
@@ -3007,16 +3063,12 @@
           <w:p>
             <w:pPr>
               <w:jc w:val="center"/>
-              <w:rPr>
-                <w:rFonts w:ascii="Calibri" w:eastAsia="Times New Roman" w:hAnsi="Calibri" w:cs="Calibri"/>
-                <w:lang w:eastAsia="id-ID"/>
-              </w:rPr>
             </w:pPr>
             <w:r>
               <w:t xml:space="preserve">MK </w:t>
             </w:r>
             <w:r>
-              <w:t>MESS B8</w:t>
+              <w:t>MESS B10</w:t>
             </w:r>
           </w:p>
         </w:tc>
@@ -3034,155 +3086,19 @@
               </w:rPr>
             </w:pPr>
             <w:r>
-              <w:t xml:space="preserve">${Siang_kamar_8}  </w:t>
-            </w:r>
-          </w:p>
-        </w:tc>
-      </w:tr>
-      <w:tr>
-        <w:tc>
-          <w:tcPr>
-            <w:tcW w:w="739" w:type="dxa"/>
-            <w:vMerge/>
-          </w:tcPr>
-          <w:p>
-            <w:pPr>
-              <w:jc w:val="center"/>
-              <w:rPr>
-                <w:b/>
-                <w:bCs/>
-                <w:sz w:val="24"/>
-                <w:szCs w:val="24"/>
-              </w:rPr>
-            </w:pPr>
-          </w:p>
-        </w:tc>
-        <w:tc>
-          <w:tcPr>
-            <w:tcW w:w="2274" w:type="dxa"/>
-            <w:vMerge/>
-            <w:vAlign w:val="center"/>
-          </w:tcPr>
-          <w:p>
-            <w:pPr>
-              <w:jc w:val="center"/>
-              <w:rPr>
-                <w:rFonts w:ascii="Calibri" w:eastAsia="Times New Roman" w:hAnsi="Calibri" w:cs="Calibri"/>
-                <w:b/>
-                <w:bCs/>
-                <w:lang w:eastAsia="id-ID"/>
-              </w:rPr>
-            </w:pPr>
-          </w:p>
-        </w:tc>
-        <w:tc>
-          <w:tcPr>
-            <w:tcW w:w="3660" w:type="dxa"/>
-            <w:shd w:val="clear" w:color="auto" w:fill="FFE599" w:themeFill="accent4" w:themeFillTint="66"/>
-          </w:tcPr>
-          <w:p>
-            <w:pPr>
-              <w:jc w:val="center"/>
-              <w:rPr>
-                <w:rFonts w:ascii="Calibri" w:eastAsia="Times New Roman" w:hAnsi="Calibri" w:cs="Calibri"/>
-                <w:lang w:eastAsia="id-ID"/>
-              </w:rPr>
-            </w:pPr>
-            <w:r>
-              <w:t xml:space="preserve">MK </w:t>
-            </w:r>
-            <w:r>
-              <w:t>MESS B9</w:t>
-            </w:r>
-          </w:p>
-        </w:tc>
-        <w:tc>
-          <w:tcPr>
-            <w:tcW w:w="2536" w:type="dxa"/>
-            <w:shd w:val="clear" w:color="auto" w:fill="FFE599" w:themeFill="accent4" w:themeFillTint="66"/>
-          </w:tcPr>
-          <w:p>
-            <w:pPr>
-              <w:jc w:val="center"/>
-              <w:rPr>
-                <w:rFonts w:ascii="Calibri" w:eastAsia="Times New Roman" w:hAnsi="Calibri" w:cs="Calibri"/>
-                <w:lang w:eastAsia="id-ID"/>
-              </w:rPr>
-            </w:pPr>
-            <w:r>
-              <w:t xml:space="preserve">${Siang_kamar_9}  </w:t>
-            </w:r>
-          </w:p>
-        </w:tc>
-      </w:tr>
-      <w:tr>
-        <w:tc>
-          <w:tcPr>
-            <w:tcW w:w="739" w:type="dxa"/>
-            <w:vMerge/>
-          </w:tcPr>
-          <w:p>
-            <w:pPr>
-              <w:jc w:val="center"/>
-              <w:rPr>
-                <w:b/>
-                <w:bCs/>
-                <w:sz w:val="24"/>
-                <w:szCs w:val="24"/>
-              </w:rPr>
-            </w:pPr>
-          </w:p>
-        </w:tc>
-        <w:tc>
-          <w:tcPr>
-            <w:tcW w:w="2274" w:type="dxa"/>
-            <w:vMerge/>
-            <w:vAlign w:val="center"/>
-          </w:tcPr>
-          <w:p>
-            <w:pPr>
-              <w:jc w:val="center"/>
-              <w:rPr>
-                <w:rFonts w:ascii="Calibri" w:eastAsia="Times New Roman" w:hAnsi="Calibri" w:cs="Calibri"/>
-                <w:b/>
-                <w:bCs/>
-                <w:lang w:eastAsia="id-ID"/>
-              </w:rPr>
-            </w:pPr>
-          </w:p>
-        </w:tc>
-        <w:tc>
-          <w:tcPr>
-            <w:tcW w:w="3660" w:type="dxa"/>
-            <w:shd w:val="clear" w:color="auto" w:fill="FFE599" w:themeFill="accent4" w:themeFillTint="66"/>
-          </w:tcPr>
-          <w:p>
-            <w:pPr>
-              <w:jc w:val="center"/>
-            </w:pPr>
-            <w:r>
-              <w:t xml:space="preserve">MK </w:t>
-            </w:r>
-            <w:r>
-              <w:t>MESS B10</w:t>
-            </w:r>
-          </w:p>
-        </w:tc>
-        <w:tc>
-          <w:tcPr>
-            <w:tcW w:w="2536" w:type="dxa"/>
-            <w:shd w:val="clear" w:color="auto" w:fill="FFE599" w:themeFill="accent4" w:themeFillTint="66"/>
-          </w:tcPr>
-          <w:p>
-            <w:pPr>
-              <w:jc w:val="center"/>
-              <w:rPr>
-                <w:rFonts w:ascii="Calibri" w:eastAsia="Times New Roman" w:hAnsi="Calibri" w:cs="Calibri"/>
-                <w:lang w:eastAsia="id-ID"/>
-              </w:rPr>
-            </w:pPr>
-            <w:r>
-              <w:t xml:space="preserve">${Siang_kamar_10}  </w:t>
+              <w:t>${Siang_</w:t>
+            </w:r>
+            <w:r>
+              <w:t>mess</w:t>
+            </w:r>
+            <w:r>
+              <w:t>_</w:t>
+            </w:r>
+            <w:r>
+              <w:t>b</w:t>
+            </w:r>
+            <w:r>
+              <w:t xml:space="preserve">10}  </w:t>
             </w:r>
           </w:p>
         </w:tc>
@@ -3275,7 +3191,13 @@
               </w:rPr>
             </w:pPr>
             <w:r>
-              <w:t xml:space="preserve">${Sore_kamar_a1}  </w:t>
+              <w:t>${Sore_</w:t>
+            </w:r>
+            <w:r>
+              <w:t>mess</w:t>
+            </w:r>
+            <w:r>
+              <w:t xml:space="preserve">_a1}  </w:t>
             </w:r>
           </w:p>
         </w:tc>
@@ -3351,7 +3273,13 @@
               </w:rPr>
             </w:pPr>
             <w:r>
-              <w:t xml:space="preserve">${Sore_kamar_a2}  </w:t>
+              <w:t>${Sore_</w:t>
+            </w:r>
+            <w:r>
+              <w:t>mess</w:t>
+            </w:r>
+            <w:r>
+              <w:t xml:space="preserve">_a2}  </w:t>
             </w:r>
           </w:p>
         </w:tc>
@@ -3427,7 +3355,13 @@
               </w:rPr>
             </w:pPr>
             <w:r>
-              <w:t xml:space="preserve">${Sore_kamar_c3}  </w:t>
+              <w:t>${Sore_</w:t>
+            </w:r>
+            <w:r>
+              <w:t>mess</w:t>
+            </w:r>
+            <w:r>
+              <w:t xml:space="preserve">_c3}  </w:t>
             </w:r>
           </w:p>
         </w:tc>
@@ -3499,7 +3433,19 @@
               </w:rPr>
             </w:pPr>
             <w:r>
-              <w:t xml:space="preserve">${Sore_kamar_1}  </w:t>
+              <w:t>${Sore_</w:t>
+            </w:r>
+            <w:r>
+              <w:t>mess</w:t>
+            </w:r>
+            <w:r>
+              <w:t>_</w:t>
+            </w:r>
+            <w:r>
+              <w:t>b</w:t>
+            </w:r>
+            <w:r>
+              <w:t xml:space="preserve">1}  </w:t>
             </w:r>
           </w:p>
         </w:tc>
@@ -3571,7 +3517,19 @@
               </w:rPr>
             </w:pPr>
             <w:r>
-              <w:t xml:space="preserve">${Sore_kamar_2}  </w:t>
+              <w:t>${Sore_</w:t>
+            </w:r>
+            <w:r>
+              <w:t>mess</w:t>
+            </w:r>
+            <w:r>
+              <w:t>_</w:t>
+            </w:r>
+            <w:r>
+              <w:t>b</w:t>
+            </w:r>
+            <w:r>
+              <w:t xml:space="preserve">2}  </w:t>
             </w:r>
           </w:p>
         </w:tc>
@@ -3643,7 +3601,19 @@
               </w:rPr>
             </w:pPr>
             <w:r>
-              <w:t xml:space="preserve">${Sore_kamar_3}  </w:t>
+              <w:t>${Sore_</w:t>
+            </w:r>
+            <w:r>
+              <w:t>mess</w:t>
+            </w:r>
+            <w:r>
+              <w:t>_</w:t>
+            </w:r>
+            <w:r>
+              <w:t>b</w:t>
+            </w:r>
+            <w:r>
+              <w:t xml:space="preserve">3}  </w:t>
             </w:r>
           </w:p>
         </w:tc>
@@ -3715,7 +3685,19 @@
               </w:rPr>
             </w:pPr>
             <w:r>
-              <w:t xml:space="preserve">${Sore_kamar_4}  </w:t>
+              <w:t>${Sore_</w:t>
+            </w:r>
+            <w:r>
+              <w:t>mess</w:t>
+            </w:r>
+            <w:r>
+              <w:t>_</w:t>
+            </w:r>
+            <w:r>
+              <w:t>b</w:t>
+            </w:r>
+            <w:r>
+              <w:t xml:space="preserve">4}  </w:t>
             </w:r>
           </w:p>
         </w:tc>
@@ -3767,7 +3749,7 @@
               <w:t xml:space="preserve">MK </w:t>
             </w:r>
             <w:r>
-              <w:t>MESS B5</w:t>
+              <w:t>MESS B7</w:t>
             </w:r>
           </w:p>
         </w:tc>
@@ -3787,7 +3769,19 @@
               </w:rPr>
             </w:pPr>
             <w:r>
-              <w:t xml:space="preserve">${Sore_kamar_5}  </w:t>
+              <w:t>${Sore_</w:t>
+            </w:r>
+            <w:r>
+              <w:t>mess</w:t>
+            </w:r>
+            <w:r>
+              <w:t>_</w:t>
+            </w:r>
+            <w:r>
+              <w:t>b</w:t>
+            </w:r>
+            <w:r>
+              <w:t xml:space="preserve">7}  </w:t>
             </w:r>
           </w:p>
         </w:tc>
@@ -3839,7 +3833,7 @@
               <w:t xml:space="preserve">MK </w:t>
             </w:r>
             <w:r>
-              <w:t>MESS B6</w:t>
+              <w:t>MESS B8</w:t>
             </w:r>
           </w:p>
         </w:tc>
@@ -3859,7 +3853,19 @@
               </w:rPr>
             </w:pPr>
             <w:r>
-              <w:t xml:space="preserve">${Sore_kamar_6}  </w:t>
+              <w:t>${Sore_</w:t>
+            </w:r>
+            <w:r>
+              <w:t>mess</w:t>
+            </w:r>
+            <w:r>
+              <w:t>_</w:t>
+            </w:r>
+            <w:r>
+              <w:t>b</w:t>
+            </w:r>
+            <w:r>
+              <w:t xml:space="preserve">8}  </w:t>
             </w:r>
           </w:p>
         </w:tc>
@@ -3911,7 +3917,7 @@
               <w:t xml:space="preserve">MK </w:t>
             </w:r>
             <w:r>
-              <w:t>MESS B7</w:t>
+              <w:t>MESS B9</w:t>
             </w:r>
           </w:p>
         </w:tc>
@@ -3931,7 +3937,19 @@
               </w:rPr>
             </w:pPr>
             <w:r>
-              <w:t xml:space="preserve">${Sore_kamar_7}  </w:t>
+              <w:t>${Sore_</w:t>
+            </w:r>
+            <w:r>
+              <w:t>mess</w:t>
+            </w:r>
+            <w:r>
+              <w:t>_</w:t>
+            </w:r>
+            <w:r>
+              <w:t>b</w:t>
+            </w:r>
+            <w:r>
+              <w:t xml:space="preserve">9}  </w:t>
             </w:r>
           </w:p>
         </w:tc>
@@ -3983,7 +4001,7 @@
               <w:t xml:space="preserve">MK </w:t>
             </w:r>
             <w:r>
-              <w:t>MESS B8</w:t>
+              <w:t>MESS B10</w:t>
             </w:r>
           </w:p>
         </w:tc>
@@ -4003,7 +4021,19 @@
               </w:rPr>
             </w:pPr>
             <w:r>
-              <w:t xml:space="preserve">${Sore_kamar_8}  </w:t>
+              <w:t>${Sore_</w:t>
+            </w:r>
+            <w:r>
+              <w:t>mess</w:t>
+            </w:r>
+            <w:r>
+              <w:t>_</w:t>
+            </w:r>
+            <w:r>
+              <w:t>b</w:t>
+            </w:r>
+            <w:r>
+              <w:t xml:space="preserve">10}  </w:t>
             </w:r>
           </w:p>
         </w:tc>
@@ -4045,37 +4075,34 @@
         <w:tc>
           <w:tcPr>
             <w:tcW w:w="3660" w:type="dxa"/>
-            <w:shd w:val="clear" w:color="auto" w:fill="C5E0B3" w:themeFill="accent6" w:themeFillTint="66"/>
-          </w:tcPr>
-          <w:p>
-            <w:pPr>
-              <w:jc w:val="center"/>
-            </w:pPr>
-            <w:r>
-              <w:t xml:space="preserve">MK </w:t>
-            </w:r>
-            <w:r>
-              <w:t>MESS B9</w:t>
+            <w:shd w:val="clear" w:color="auto" w:fill="BDD6EE" w:themeFill="accent5" w:themeFillTint="66"/>
+          </w:tcPr>
+          <w:p>
+            <w:pPr>
+              <w:jc w:val="center"/>
+            </w:pPr>
+            <w:r>
+              <w:t>REBUSAN A1</w:t>
             </w:r>
           </w:p>
         </w:tc>
         <w:tc>
           <w:tcPr>
             <w:tcW w:w="2536" w:type="dxa"/>
-            <w:shd w:val="clear" w:color="auto" w:fill="C5E0B3" w:themeFill="accent6" w:themeFillTint="66"/>
-          </w:tcPr>
-          <w:p>
-            <w:pPr>
-              <w:jc w:val="center"/>
-              <w:rPr>
-                <w:rFonts w:ascii="Calibri" w:eastAsia="Times New Roman" w:hAnsi="Calibri" w:cs="Calibri"/>
-                <w:b/>
-                <w:bCs/>
-                <w:lang w:eastAsia="id-ID"/>
-              </w:rPr>
-            </w:pPr>
-            <w:r>
-              <w:t xml:space="preserve">${Sore_kamar_9}  </w:t>
+            <w:shd w:val="clear" w:color="auto" w:fill="BDD6EE" w:themeFill="accent5" w:themeFillTint="66"/>
+          </w:tcPr>
+          <w:p>
+            <w:pPr>
+              <w:jc w:val="center"/>
+              <w:rPr>
+                <w:rFonts w:ascii="Calibri" w:eastAsia="Times New Roman" w:hAnsi="Calibri" w:cs="Calibri"/>
+                <w:b/>
+                <w:bCs/>
+                <w:lang w:eastAsia="id-ID"/>
+              </w:rPr>
+            </w:pPr>
+            <w:r>
+              <w:t xml:space="preserve">${Sore_rebusan_a1}  </w:t>
             </w:r>
           </w:p>
         </w:tc>
@@ -4117,37 +4144,34 @@
         <w:tc>
           <w:tcPr>
             <w:tcW w:w="3660" w:type="dxa"/>
-            <w:shd w:val="clear" w:color="auto" w:fill="C5E0B3" w:themeFill="accent6" w:themeFillTint="66"/>
-          </w:tcPr>
-          <w:p>
-            <w:pPr>
-              <w:jc w:val="center"/>
-            </w:pPr>
-            <w:r>
-              <w:t xml:space="preserve">MK </w:t>
-            </w:r>
-            <w:r>
-              <w:t>MESS B10</w:t>
+            <w:shd w:val="clear" w:color="auto" w:fill="BDD6EE" w:themeFill="accent5" w:themeFillTint="66"/>
+          </w:tcPr>
+          <w:p>
+            <w:pPr>
+              <w:jc w:val="center"/>
+            </w:pPr>
+            <w:r>
+              <w:t>REBUSAN A2</w:t>
             </w:r>
           </w:p>
         </w:tc>
         <w:tc>
           <w:tcPr>
             <w:tcW w:w="2536" w:type="dxa"/>
-            <w:shd w:val="clear" w:color="auto" w:fill="C5E0B3" w:themeFill="accent6" w:themeFillTint="66"/>
-          </w:tcPr>
-          <w:p>
-            <w:pPr>
-              <w:jc w:val="center"/>
-              <w:rPr>
-                <w:rFonts w:ascii="Calibri" w:eastAsia="Times New Roman" w:hAnsi="Calibri" w:cs="Calibri"/>
-                <w:b/>
-                <w:bCs/>
-                <w:lang w:eastAsia="id-ID"/>
-              </w:rPr>
-            </w:pPr>
-            <w:r>
-              <w:t xml:space="preserve">${Sore_kamar_10}  </w:t>
+            <w:shd w:val="clear" w:color="auto" w:fill="BDD6EE" w:themeFill="accent5" w:themeFillTint="66"/>
+          </w:tcPr>
+          <w:p>
+            <w:pPr>
+              <w:jc w:val="center"/>
+              <w:rPr>
+                <w:rFonts w:ascii="Calibri" w:eastAsia="Times New Roman" w:hAnsi="Calibri" w:cs="Calibri"/>
+                <w:b/>
+                <w:bCs/>
+                <w:lang w:eastAsia="id-ID"/>
+              </w:rPr>
+            </w:pPr>
+            <w:r>
+              <w:t xml:space="preserve">${Sore_rebusan_a2}  </w:t>
             </w:r>
           </w:p>
         </w:tc>
@@ -4196,7 +4220,7 @@
               <w:jc w:val="center"/>
             </w:pPr>
             <w:r>
-              <w:t>REBUSAN A1</w:t>
+              <w:t>REBUSAN C3</w:t>
             </w:r>
           </w:p>
         </w:tc>
@@ -4216,7 +4240,7 @@
               </w:rPr>
             </w:pPr>
             <w:r>
-              <w:t xml:space="preserve">${Sore_rebusan_a1}  </w:t>
+              <w:t xml:space="preserve">${Sore_rebusan_c3}  </w:t>
             </w:r>
           </w:p>
         </w:tc>
@@ -4265,7 +4289,7 @@
               <w:jc w:val="center"/>
             </w:pPr>
             <w:r>
-              <w:t>REBUSAN A2</w:t>
+              <w:t>REBUSAN B1</w:t>
             </w:r>
           </w:p>
         </w:tc>
@@ -4285,7 +4309,13 @@
               </w:rPr>
             </w:pPr>
             <w:r>
-              <w:t xml:space="preserve">${Sore_rebusan_a2}  </w:t>
+              <w:t>${Sore_rebusan_</w:t>
+            </w:r>
+            <w:r>
+              <w:t>b</w:t>
+            </w:r>
+            <w:r>
+              <w:t xml:space="preserve">1}  </w:t>
             </w:r>
           </w:p>
         </w:tc>
@@ -4334,7 +4364,7 @@
               <w:jc w:val="center"/>
             </w:pPr>
             <w:r>
-              <w:t>REBUSAN C3</w:t>
+              <w:t>REBUSAN B2</w:t>
             </w:r>
           </w:p>
         </w:tc>
@@ -4354,7 +4384,13 @@
               </w:rPr>
             </w:pPr>
             <w:r>
-              <w:t xml:space="preserve">${Sore_rebusan_c3}  </w:t>
+              <w:t>${Sore_rebusan_</w:t>
+            </w:r>
+            <w:r>
+              <w:t>b</w:t>
+            </w:r>
+            <w:r>
+              <w:t xml:space="preserve">2}  </w:t>
             </w:r>
           </w:p>
         </w:tc>
@@ -4403,7 +4439,7 @@
               <w:jc w:val="center"/>
             </w:pPr>
             <w:r>
-              <w:t>REBUSAN B1</w:t>
+              <w:t>REBUSAN B3</w:t>
             </w:r>
           </w:p>
         </w:tc>
@@ -4423,7 +4459,13 @@
               </w:rPr>
             </w:pPr>
             <w:r>
-              <w:t xml:space="preserve">${Sore_rebusan_1}  </w:t>
+              <w:t>${Sore_rebusan_</w:t>
+            </w:r>
+            <w:r>
+              <w:t>b</w:t>
+            </w:r>
+            <w:r>
+              <w:t xml:space="preserve">3}  </w:t>
             </w:r>
           </w:p>
         </w:tc>
@@ -4472,7 +4514,7 @@
               <w:jc w:val="center"/>
             </w:pPr>
             <w:r>
-              <w:t>REBUSAN B2</w:t>
+              <w:t>REBUSAN B4</w:t>
             </w:r>
           </w:p>
         </w:tc>
@@ -4492,7 +4534,13 @@
               </w:rPr>
             </w:pPr>
             <w:r>
-              <w:t xml:space="preserve">${Sore_rebusan_2}  </w:t>
+              <w:t>${Sore_rebusan_</w:t>
+            </w:r>
+            <w:r>
+              <w:t>b4</w:t>
+            </w:r>
+            <w:r>
+              <w:t xml:space="preserve">}  </w:t>
             </w:r>
           </w:p>
         </w:tc>
@@ -4541,7 +4589,7 @@
               <w:jc w:val="center"/>
             </w:pPr>
             <w:r>
-              <w:t>REBUSAN B3</w:t>
+              <w:t>REBUSAN B7</w:t>
             </w:r>
           </w:p>
         </w:tc>
@@ -4553,15 +4601,15 @@
           <w:p>
             <w:pPr>
               <w:jc w:val="center"/>
-              <w:rPr>
-                <w:rFonts w:ascii="Calibri" w:eastAsia="Times New Roman" w:hAnsi="Calibri" w:cs="Calibri"/>
-                <w:b/>
-                <w:bCs/>
-                <w:lang w:eastAsia="id-ID"/>
-              </w:rPr>
-            </w:pPr>
-            <w:r>
-              <w:t xml:space="preserve">${Sore_rebusan_3}  </w:t>
+            </w:pPr>
+            <w:r>
+              <w:t>${Sore_rebusan_</w:t>
+            </w:r>
+            <w:r>
+              <w:t>b</w:t>
+            </w:r>
+            <w:r>
+              <w:t xml:space="preserve">7}  </w:t>
             </w:r>
           </w:p>
         </w:tc>
@@ -4610,7 +4658,7 @@
               <w:jc w:val="center"/>
             </w:pPr>
             <w:r>
-              <w:t>REBUSAN B4</w:t>
+              <w:t>REBUSAN B8</w:t>
             </w:r>
           </w:p>
         </w:tc>
@@ -4622,15 +4670,15 @@
           <w:p>
             <w:pPr>
               <w:jc w:val="center"/>
-              <w:rPr>
-                <w:rFonts w:ascii="Calibri" w:eastAsia="Times New Roman" w:hAnsi="Calibri" w:cs="Calibri"/>
-                <w:b/>
-                <w:bCs/>
-                <w:lang w:eastAsia="id-ID"/>
-              </w:rPr>
-            </w:pPr>
-            <w:r>
-              <w:t xml:space="preserve">${Sore_rebusan_4}  </w:t>
+            </w:pPr>
+            <w:r>
+              <w:t>${Sore_rebusan_</w:t>
+            </w:r>
+            <w:r>
+              <w:t>b</w:t>
+            </w:r>
+            <w:r>
+              <w:t xml:space="preserve">8}  </w:t>
             </w:r>
           </w:p>
         </w:tc>
@@ -4679,7 +4727,7 @@
               <w:jc w:val="center"/>
             </w:pPr>
             <w:r>
-              <w:t>REBUSAN B5</w:t>
+              <w:t>REBUSAN B9</w:t>
             </w:r>
           </w:p>
         </w:tc>
@@ -4693,261 +4741,13 @@
               <w:jc w:val="center"/>
             </w:pPr>
             <w:r>
-              <w:t xml:space="preserve">${Sore_rebusan_5}  </w:t>
-            </w:r>
-          </w:p>
-        </w:tc>
-      </w:tr>
-      <w:tr>
-        <w:tc>
-          <w:tcPr>
-            <w:tcW w:w="739" w:type="dxa"/>
-            <w:vMerge/>
-          </w:tcPr>
-          <w:p>
-            <w:pPr>
-              <w:jc w:val="center"/>
-              <w:rPr>
-                <w:b/>
-                <w:bCs/>
-                <w:sz w:val="24"/>
-                <w:szCs w:val="24"/>
-              </w:rPr>
-            </w:pPr>
-          </w:p>
-        </w:tc>
-        <w:tc>
-          <w:tcPr>
-            <w:tcW w:w="2274" w:type="dxa"/>
-            <w:vMerge/>
-            <w:vAlign w:val="center"/>
-          </w:tcPr>
-          <w:p>
-            <w:pPr>
-              <w:jc w:val="center"/>
-              <w:rPr>
-                <w:rFonts w:ascii="Calibri" w:eastAsia="Times New Roman" w:hAnsi="Calibri" w:cs="Calibri"/>
-                <w:lang w:eastAsia="id-ID"/>
-              </w:rPr>
-            </w:pPr>
-          </w:p>
-        </w:tc>
-        <w:tc>
-          <w:tcPr>
-            <w:tcW w:w="3660" w:type="dxa"/>
-            <w:shd w:val="clear" w:color="auto" w:fill="BDD6EE" w:themeFill="accent5" w:themeFillTint="66"/>
-          </w:tcPr>
-          <w:p>
-            <w:pPr>
-              <w:jc w:val="center"/>
-            </w:pPr>
-            <w:r>
-              <w:t>REBUSAN B6</w:t>
-            </w:r>
-          </w:p>
-        </w:tc>
-        <w:tc>
-          <w:tcPr>
-            <w:tcW w:w="2536" w:type="dxa"/>
-            <w:shd w:val="clear" w:color="auto" w:fill="BDD6EE" w:themeFill="accent5" w:themeFillTint="66"/>
-          </w:tcPr>
-          <w:p>
-            <w:pPr>
-              <w:jc w:val="center"/>
-            </w:pPr>
-            <w:r>
-              <w:t xml:space="preserve">${Sore_rebusan_6}  </w:t>
-            </w:r>
-          </w:p>
-        </w:tc>
-      </w:tr>
-      <w:tr>
-        <w:tc>
-          <w:tcPr>
-            <w:tcW w:w="739" w:type="dxa"/>
-            <w:vMerge/>
-          </w:tcPr>
-          <w:p>
-            <w:pPr>
-              <w:jc w:val="center"/>
-              <w:rPr>
-                <w:b/>
-                <w:bCs/>
-                <w:sz w:val="24"/>
-                <w:szCs w:val="24"/>
-              </w:rPr>
-            </w:pPr>
-          </w:p>
-        </w:tc>
-        <w:tc>
-          <w:tcPr>
-            <w:tcW w:w="2274" w:type="dxa"/>
-            <w:vMerge/>
-            <w:vAlign w:val="center"/>
-          </w:tcPr>
-          <w:p>
-            <w:pPr>
-              <w:jc w:val="center"/>
-              <w:rPr>
-                <w:rFonts w:ascii="Calibri" w:eastAsia="Times New Roman" w:hAnsi="Calibri" w:cs="Calibri"/>
-                <w:lang w:eastAsia="id-ID"/>
-              </w:rPr>
-            </w:pPr>
-          </w:p>
-        </w:tc>
-        <w:tc>
-          <w:tcPr>
-            <w:tcW w:w="3660" w:type="dxa"/>
-            <w:shd w:val="clear" w:color="auto" w:fill="BDD6EE" w:themeFill="accent5" w:themeFillTint="66"/>
-          </w:tcPr>
-          <w:p>
-            <w:pPr>
-              <w:jc w:val="center"/>
-            </w:pPr>
-            <w:r>
-              <w:t>REBUSAN B7</w:t>
-            </w:r>
-          </w:p>
-        </w:tc>
-        <w:tc>
-          <w:tcPr>
-            <w:tcW w:w="2536" w:type="dxa"/>
-            <w:shd w:val="clear" w:color="auto" w:fill="BDD6EE" w:themeFill="accent5" w:themeFillTint="66"/>
-          </w:tcPr>
-          <w:p>
-            <w:pPr>
-              <w:jc w:val="center"/>
-            </w:pPr>
-            <w:r>
-              <w:t xml:space="preserve">${Sore_rebusan_7}  </w:t>
-            </w:r>
-          </w:p>
-        </w:tc>
-      </w:tr>
-      <w:tr>
-        <w:tc>
-          <w:tcPr>
-            <w:tcW w:w="739" w:type="dxa"/>
-            <w:vMerge/>
-          </w:tcPr>
-          <w:p>
-            <w:pPr>
-              <w:jc w:val="center"/>
-              <w:rPr>
-                <w:b/>
-                <w:bCs/>
-                <w:sz w:val="24"/>
-                <w:szCs w:val="24"/>
-              </w:rPr>
-            </w:pPr>
-          </w:p>
-        </w:tc>
-        <w:tc>
-          <w:tcPr>
-            <w:tcW w:w="2274" w:type="dxa"/>
-            <w:vMerge/>
-            <w:vAlign w:val="center"/>
-          </w:tcPr>
-          <w:p>
-            <w:pPr>
-              <w:jc w:val="center"/>
-              <w:rPr>
-                <w:rFonts w:ascii="Calibri" w:eastAsia="Times New Roman" w:hAnsi="Calibri" w:cs="Calibri"/>
-                <w:lang w:eastAsia="id-ID"/>
-              </w:rPr>
-            </w:pPr>
-          </w:p>
-        </w:tc>
-        <w:tc>
-          <w:tcPr>
-            <w:tcW w:w="3660" w:type="dxa"/>
-            <w:shd w:val="clear" w:color="auto" w:fill="BDD6EE" w:themeFill="accent5" w:themeFillTint="66"/>
-          </w:tcPr>
-          <w:p>
-            <w:pPr>
-              <w:jc w:val="center"/>
-            </w:pPr>
-            <w:r>
-              <w:t>REBUSAN B8</w:t>
-            </w:r>
-            <w:bookmarkStart w:id="0" w:name="_GoBack"/>
-            <w:bookmarkEnd w:id="0"/>
-          </w:p>
-        </w:tc>
-        <w:tc>
-          <w:tcPr>
-            <w:tcW w:w="2536" w:type="dxa"/>
-            <w:shd w:val="clear" w:color="auto" w:fill="BDD6EE" w:themeFill="accent5" w:themeFillTint="66"/>
-          </w:tcPr>
-          <w:p>
-            <w:pPr>
-              <w:jc w:val="center"/>
-            </w:pPr>
-            <w:r>
-              <w:t xml:space="preserve">${Sore_rebusan_8}  </w:t>
-            </w:r>
-          </w:p>
-        </w:tc>
-      </w:tr>
-      <w:tr>
-        <w:tc>
-          <w:tcPr>
-            <w:tcW w:w="739" w:type="dxa"/>
-            <w:vMerge/>
-          </w:tcPr>
-          <w:p>
-            <w:pPr>
-              <w:jc w:val="center"/>
-              <w:rPr>
-                <w:b/>
-                <w:bCs/>
-                <w:sz w:val="24"/>
-                <w:szCs w:val="24"/>
-              </w:rPr>
-            </w:pPr>
-          </w:p>
-        </w:tc>
-        <w:tc>
-          <w:tcPr>
-            <w:tcW w:w="2274" w:type="dxa"/>
-            <w:vMerge/>
-            <w:vAlign w:val="center"/>
-          </w:tcPr>
-          <w:p>
-            <w:pPr>
-              <w:jc w:val="center"/>
-              <w:rPr>
-                <w:rFonts w:ascii="Calibri" w:eastAsia="Times New Roman" w:hAnsi="Calibri" w:cs="Calibri"/>
-                <w:lang w:eastAsia="id-ID"/>
-              </w:rPr>
-            </w:pPr>
-          </w:p>
-        </w:tc>
-        <w:tc>
-          <w:tcPr>
-            <w:tcW w:w="3660" w:type="dxa"/>
-            <w:shd w:val="clear" w:color="auto" w:fill="BDD6EE" w:themeFill="accent5" w:themeFillTint="66"/>
-          </w:tcPr>
-          <w:p>
-            <w:pPr>
-              <w:jc w:val="center"/>
-            </w:pPr>
-            <w:r>
-              <w:t>REBUSAN B9</w:t>
-            </w:r>
-          </w:p>
-        </w:tc>
-        <w:tc>
-          <w:tcPr>
-            <w:tcW w:w="2536" w:type="dxa"/>
-            <w:shd w:val="clear" w:color="auto" w:fill="BDD6EE" w:themeFill="accent5" w:themeFillTint="66"/>
-          </w:tcPr>
-          <w:p>
-            <w:pPr>
-              <w:jc w:val="center"/>
-            </w:pPr>
-            <w:r>
-              <w:t xml:space="preserve">${Sore_rebusan_9}  </w:t>
+              <w:t>${Sore_rebusan_</w:t>
+            </w:r>
+            <w:r>
+              <w:t>b</w:t>
+            </w:r>
+            <w:r>
+              <w:t xml:space="preserve">9}  </w:t>
             </w:r>
           </w:p>
         </w:tc>
@@ -5111,7 +4911,10 @@
               <w:t>${</w:t>
             </w:r>
             <w:r>
-              <w:t>Pagi_spare_c3</w:t>
+              <w:t>Pagi_spare</w:t>
+            </w:r>
+            <w:r>
+              <w:t>_b1</w:t>
             </w:r>
             <w:r>
               <w:t xml:space="preserve">}  </w:t>
@@ -5189,7 +4992,10 @@
               <w:t>${Siang</w:t>
             </w:r>
             <w:r>
-              <w:t>_spare_c3</w:t>
+              <w:t>_spare</w:t>
+            </w:r>
+            <w:r>
+              <w:t>_b1</w:t>
             </w:r>
             <w:r>
               <w:t xml:space="preserve">}  </w:t>
@@ -5268,8 +5074,13 @@
               <w:t>${S</w:t>
             </w:r>
             <w:r>
-              <w:t>ore_spare_c3</w:t>
-            </w:r>
+              <w:t>ore_spare</w:t>
+            </w:r>
+            <w:r>
+              <w:t>_b1</w:t>
+            </w:r>
+            <w:bookmarkStart w:id="0" w:name="_GoBack"/>
+            <w:bookmarkEnd w:id="0"/>
             <w:r>
               <w:t xml:space="preserve">}  </w:t>
             </w:r>

</xml_diff>